<commit_message>
get thing list from mainpage
</commit_message>
<xml_diff>
--- a/docs/documentation.docx
+++ b/docs/documentation.docx
@@ -4617,10 +4617,156 @@
     </w:p>
     <w:p>
       <w:pPr>
-        <w:rPr>
-          <w:lang w:val="en-GB"/>
-        </w:rPr>
-      </w:pPr>
+        <w:pStyle w:val="Titolo2"/>
+        <w:rPr>
+          <w:lang w:val="en-GB"/>
+        </w:rPr>
+      </w:pPr>
+      <w:proofErr w:type="spellStart"/>
+      <w:r>
+        <w:rPr>
+          <w:lang w:val="en-GB"/>
+        </w:rPr>
+        <w:t>GetUserThingList</w:t>
+      </w:r>
+      <w:proofErr w:type="spellEnd"/>
+    </w:p>
+    <w:p>
+      <w:pPr>
+        <w:rPr>
+          <w:lang w:val="en-GB"/>
+        </w:rPr>
+      </w:pPr>
+      <w:r>
+        <w:rPr>
+          <w:b/>
+          <w:lang w:val="en-GB"/>
+        </w:rPr>
+        <w:t xml:space="preserve">Request method: </w:t>
+      </w:r>
+      <w:r>
+        <w:rPr>
+          <w:lang w:val="en-GB"/>
+        </w:rPr>
+        <w:t>GET;</w:t>
+      </w:r>
+    </w:p>
+    <w:p>
+      <w:pPr>
+        <w:rPr>
+          <w:lang w:val="en-GB"/>
+        </w:rPr>
+      </w:pPr>
+      <w:r>
+        <w:rPr>
+          <w:b/>
+          <w:lang w:val="en-GB"/>
+        </w:rPr>
+        <w:t xml:space="preserve">Data: </w:t>
+      </w:r>
+      <w:r>
+        <w:rPr>
+          <w:lang w:val="en-GB"/>
+        </w:rPr>
+        <w:t>data{ };</w:t>
+      </w:r>
+    </w:p>
+    <w:p>
+      <w:pPr>
+        <w:pStyle w:val="Titolo3"/>
+        <w:rPr>
+          <w:lang w:val="en-GB"/>
+        </w:rPr>
+      </w:pPr>
+      <w:r>
+        <w:rPr>
+          <w:lang w:val="en-GB"/>
+        </w:rPr>
+        <w:t>Error</w:t>
+      </w:r>
+    </w:p>
+    <w:p>
+      <w:pPr>
+        <w:pStyle w:val="Paragrafoelenco"/>
+        <w:numPr>
+          <w:ilvl w:val="0"/>
+          <w:numId w:val="2"/>
+        </w:numPr>
+        <w:ind w:left="708" w:hanging="348"/>
+        <w:jc w:val="both"/>
+        <w:rPr>
+          <w:lang w:val="en-GB"/>
+        </w:rPr>
+      </w:pPr>
+      <w:r>
+        <w:rPr>
+          <w:b/>
+          <w:lang w:val="en-GB"/>
+        </w:rPr>
+        <w:t xml:space="preserve">Wrong GET </w:t>
+      </w:r>
+      <w:proofErr w:type="spellStart"/>
+      <w:r>
+        <w:rPr>
+          <w:b/>
+          <w:lang w:val="en-GB"/>
+        </w:rPr>
+        <w:t>param</w:t>
+      </w:r>
+      <w:proofErr w:type="spellEnd"/>
+    </w:p>
+    <w:p>
+      <w:pPr>
+        <w:pStyle w:val="Paragrafoelenco"/>
+        <w:numPr>
+          <w:ilvl w:val="0"/>
+          <w:numId w:val="2"/>
+        </w:numPr>
+        <w:ind w:left="708" w:hanging="348"/>
+        <w:jc w:val="both"/>
+        <w:rPr>
+          <w:lang w:val="en-GB"/>
+        </w:rPr>
+      </w:pPr>
+      <w:r>
+        <w:rPr>
+          <w:b/>
+          <w:lang w:val="en-GB"/>
+        </w:rPr>
+        <w:t>$_SESSION[‘user’] does not exist</w:t>
+      </w:r>
+    </w:p>
+    <w:p>
+      <w:pPr>
+        <w:pStyle w:val="Titolo3"/>
+        <w:rPr>
+          <w:lang w:val="en-GB"/>
+        </w:rPr>
+      </w:pPr>
+      <w:r>
+        <w:rPr>
+          <w:lang w:val="en-GB"/>
+        </w:rPr>
+        <w:t>Success</w:t>
+      </w:r>
+    </w:p>
+    <w:p>
+      <w:pPr>
+        <w:pStyle w:val="Paragrafoelenco"/>
+        <w:numPr>
+          <w:ilvl w:val="0"/>
+          <w:numId w:val="3"/>
+        </w:numPr>
+        <w:rPr>
+          <w:lang w:val="en-GB"/>
+        </w:rPr>
+      </w:pPr>
+      <w:r>
+        <w:rPr>
+          <w:lang w:val="en-GB"/>
+        </w:rPr>
+        <w:t>Echo user’s thing list</w:t>
+      </w:r>
     </w:p>
     <w:sectPr>
       <w:pgSz w:w="11906" w:h="16838"/>
@@ -4748,9 +4894,9 @@
     </w:lvl>
   </w:abstractNum>
   <w:abstractNum w:abstractNumId="1">
-    <w:nsid w:val="662C75BB"/>
+    <w:nsid w:val="391473E6"/>
     <w:multiLevelType w:val="hybridMultilevel"/>
-    <w:tmpl w:val="9B464D1A"/>
+    <w:tmpl w:val="18802734"/>
     <w:lvl w:ilvl="0" w:tplc="04100001">
       <w:start w:val="1"/>
       <w:numFmt w:val="bullet"/>
@@ -4860,11 +5006,127 @@
       </w:rPr>
     </w:lvl>
   </w:abstractNum>
+  <w:abstractNum w:abstractNumId="2">
+    <w:nsid w:val="662C75BB"/>
+    <w:multiLevelType w:val="hybridMultilevel"/>
+    <w:tmpl w:val="9B464D1A"/>
+    <w:lvl w:ilvl="0" w:tplc="04100001">
+      <w:start w:val="1"/>
+      <w:numFmt w:val="bullet"/>
+      <w:lvlText w:val=""/>
+      <w:lvlJc w:val="left"/>
+      <w:pPr>
+        <w:ind w:left="720" w:hanging="360"/>
+      </w:pPr>
+      <w:rPr>
+        <w:rFonts w:ascii="Symbol" w:hAnsi="Symbol" w:hint="default"/>
+      </w:rPr>
+    </w:lvl>
+    <w:lvl w:ilvl="1" w:tplc="04100003" w:tentative="1">
+      <w:start w:val="1"/>
+      <w:numFmt w:val="bullet"/>
+      <w:lvlText w:val="o"/>
+      <w:lvlJc w:val="left"/>
+      <w:pPr>
+        <w:ind w:left="1440" w:hanging="360"/>
+      </w:pPr>
+      <w:rPr>
+        <w:rFonts w:ascii="Courier New" w:hAnsi="Courier New" w:cs="Courier New" w:hint="default"/>
+      </w:rPr>
+    </w:lvl>
+    <w:lvl w:ilvl="2" w:tplc="04100005" w:tentative="1">
+      <w:start w:val="1"/>
+      <w:numFmt w:val="bullet"/>
+      <w:lvlText w:val=""/>
+      <w:lvlJc w:val="left"/>
+      <w:pPr>
+        <w:ind w:left="2160" w:hanging="360"/>
+      </w:pPr>
+      <w:rPr>
+        <w:rFonts w:ascii="Wingdings" w:hAnsi="Wingdings" w:hint="default"/>
+      </w:rPr>
+    </w:lvl>
+    <w:lvl w:ilvl="3" w:tplc="04100001" w:tentative="1">
+      <w:start w:val="1"/>
+      <w:numFmt w:val="bullet"/>
+      <w:lvlText w:val=""/>
+      <w:lvlJc w:val="left"/>
+      <w:pPr>
+        <w:ind w:left="2880" w:hanging="360"/>
+      </w:pPr>
+      <w:rPr>
+        <w:rFonts w:ascii="Symbol" w:hAnsi="Symbol" w:hint="default"/>
+      </w:rPr>
+    </w:lvl>
+    <w:lvl w:ilvl="4" w:tplc="04100003" w:tentative="1">
+      <w:start w:val="1"/>
+      <w:numFmt w:val="bullet"/>
+      <w:lvlText w:val="o"/>
+      <w:lvlJc w:val="left"/>
+      <w:pPr>
+        <w:ind w:left="3600" w:hanging="360"/>
+      </w:pPr>
+      <w:rPr>
+        <w:rFonts w:ascii="Courier New" w:hAnsi="Courier New" w:cs="Courier New" w:hint="default"/>
+      </w:rPr>
+    </w:lvl>
+    <w:lvl w:ilvl="5" w:tplc="04100005" w:tentative="1">
+      <w:start w:val="1"/>
+      <w:numFmt w:val="bullet"/>
+      <w:lvlText w:val=""/>
+      <w:lvlJc w:val="left"/>
+      <w:pPr>
+        <w:ind w:left="4320" w:hanging="360"/>
+      </w:pPr>
+      <w:rPr>
+        <w:rFonts w:ascii="Wingdings" w:hAnsi="Wingdings" w:hint="default"/>
+      </w:rPr>
+    </w:lvl>
+    <w:lvl w:ilvl="6" w:tplc="04100001" w:tentative="1">
+      <w:start w:val="1"/>
+      <w:numFmt w:val="bullet"/>
+      <w:lvlText w:val=""/>
+      <w:lvlJc w:val="left"/>
+      <w:pPr>
+        <w:ind w:left="5040" w:hanging="360"/>
+      </w:pPr>
+      <w:rPr>
+        <w:rFonts w:ascii="Symbol" w:hAnsi="Symbol" w:hint="default"/>
+      </w:rPr>
+    </w:lvl>
+    <w:lvl w:ilvl="7" w:tplc="04100003" w:tentative="1">
+      <w:start w:val="1"/>
+      <w:numFmt w:val="bullet"/>
+      <w:lvlText w:val="o"/>
+      <w:lvlJc w:val="left"/>
+      <w:pPr>
+        <w:ind w:left="5760" w:hanging="360"/>
+      </w:pPr>
+      <w:rPr>
+        <w:rFonts w:ascii="Courier New" w:hAnsi="Courier New" w:cs="Courier New" w:hint="default"/>
+      </w:rPr>
+    </w:lvl>
+    <w:lvl w:ilvl="8" w:tplc="04100005" w:tentative="1">
+      <w:start w:val="1"/>
+      <w:numFmt w:val="bullet"/>
+      <w:lvlText w:val=""/>
+      <w:lvlJc w:val="left"/>
+      <w:pPr>
+        <w:ind w:left="6480" w:hanging="360"/>
+      </w:pPr>
+      <w:rPr>
+        <w:rFonts w:ascii="Wingdings" w:hAnsi="Wingdings" w:hint="default"/>
+      </w:rPr>
+    </w:lvl>
+  </w:abstractNum>
   <w:num w:numId="1">
-    <w:abstractNumId w:val="1"/>
+    <w:abstractNumId w:val="2"/>
   </w:num>
   <w:num w:numId="2">
     <w:abstractNumId w:val="0"/>
+  </w:num>
+  <w:num w:numId="3">
+    <w:abstractNumId w:val="1"/>
   </w:num>
 </w:numbering>
 </file>

</xml_diff>

<commit_message>
created thing details page
control user access and setup UI
</commit_message>
<xml_diff>
--- a/docs/documentation.docx
+++ b/docs/documentation.docx
@@ -5008,6 +5008,20 @@
     </w:p>
     <w:p>
       <w:pPr>
+        <w:rPr>
+          <w:lang w:val="en-GB"/>
+        </w:rPr>
+      </w:pPr>
+    </w:p>
+    <w:p>
+      <w:pPr>
+        <w:rPr>
+          <w:lang w:val="en-GB"/>
+        </w:rPr>
+      </w:pPr>
+    </w:p>
+    <w:p>
+      <w:pPr>
         <w:pStyle w:val="Titolo2"/>
         <w:rPr>
           <w:lang w:val="en-GB"/>
@@ -5018,6 +5032,7 @@
         <w:rPr>
           <w:lang w:val="en-GB"/>
         </w:rPr>
+        <w:lastRenderedPageBreak/>
         <w:t>GetUserThingList</w:t>
       </w:r>
       <w:proofErr w:type="spellEnd"/>
@@ -5073,7 +5088,6 @@
         <w:rPr>
           <w:lang w:val="en-GB"/>
         </w:rPr>
-        <w:lastRenderedPageBreak/>
         <w:t>Error</w:t>
       </w:r>
     </w:p>
@@ -5158,6 +5172,145 @@
           <w:lang w:val="en-GB"/>
         </w:rPr>
         <w:t>Echo user’s thing list</w:t>
+      </w:r>
+    </w:p>
+    <w:p>
+      <w:pPr>
+        <w:rPr>
+          <w:u w:val="single"/>
+          <w:lang w:val="en-GB"/>
+        </w:rPr>
+      </w:pPr>
+      <w:r>
+        <w:rPr>
+          <w:lang w:val="en-GB"/>
+        </w:rPr>
+        <w:t xml:space="preserve">If </w:t>
+      </w:r>
+      <w:proofErr w:type="spellStart"/>
+      <w:r>
+        <w:rPr>
+          <w:lang w:val="en-GB"/>
+        </w:rPr>
+        <w:t>isset</w:t>
+      </w:r>
+      <w:proofErr w:type="spellEnd"/>
+      <w:r>
+        <w:rPr>
+          <w:lang w:val="en-GB"/>
+        </w:rPr>
+        <w:t xml:space="preserve"> $_SESSION[</w:t>
+      </w:r>
+      <w:proofErr w:type="spellStart"/>
+      <w:r>
+        <w:rPr>
+          <w:lang w:val="en-GB"/>
+        </w:rPr>
+        <w:t>thingList</w:t>
+      </w:r>
+      <w:proofErr w:type="spellEnd"/>
+      <w:r>
+        <w:rPr>
+          <w:lang w:val="en-GB"/>
+        </w:rPr>
+        <w:t>] and it’s user is equal to $_SESSION[‘user’]-&gt;username return to client the cached thing list instead of reload the whole list from DB</w:t>
+      </w:r>
+    </w:p>
+    <w:p>
+      <w:pPr>
+        <w:rPr>
+          <w:lang w:val="en-GB"/>
+        </w:rPr>
+      </w:pPr>
+    </w:p>
+    <w:p>
+      <w:pPr>
+        <w:rPr>
+          <w:lang w:val="en-GB"/>
+        </w:rPr>
+      </w:pPr>
+    </w:p>
+    <w:p>
+      <w:pPr>
+        <w:pStyle w:val="Titolo2"/>
+        <w:rPr>
+          <w:lang w:val="en-GB"/>
+        </w:rPr>
+      </w:pPr>
+      <w:proofErr w:type="spellStart"/>
+      <w:r>
+        <w:rPr>
+          <w:lang w:val="en-GB"/>
+        </w:rPr>
+        <w:t>CacheThingList</w:t>
+      </w:r>
+      <w:proofErr w:type="spellEnd"/>
+    </w:p>
+    <w:p>
+      <w:pPr>
+        <w:rPr>
+          <w:lang w:val="en-GB"/>
+        </w:rPr>
+      </w:pPr>
+      <w:r>
+        <w:rPr>
+          <w:b/>
+          <w:lang w:val="en-GB"/>
+        </w:rPr>
+        <w:t xml:space="preserve">Request method: </w:t>
+      </w:r>
+      <w:r>
+        <w:rPr>
+          <w:lang w:val="en-GB"/>
+        </w:rPr>
+        <w:t>POST;</w:t>
+      </w:r>
+    </w:p>
+    <w:p>
+      <w:pPr>
+        <w:rPr>
+          <w:lang w:val="en-GB"/>
+        </w:rPr>
+      </w:pPr>
+      <w:r>
+        <w:rPr>
+          <w:b/>
+          <w:lang w:val="en-GB"/>
+        </w:rPr>
+        <w:t xml:space="preserve">Data: </w:t>
+      </w:r>
+      <w:r>
+        <w:rPr>
+          <w:lang w:val="en-GB"/>
+        </w:rPr>
+        <w:t>data{ list};</w:t>
+      </w:r>
+    </w:p>
+    <w:p>
+      <w:pPr>
+        <w:rPr>
+          <w:lang w:val="en-GB"/>
+        </w:rPr>
+      </w:pPr>
+      <w:r>
+        <w:rPr>
+          <w:lang w:val="en-GB"/>
+        </w:rPr>
+        <w:t>Save in $_SESSION[</w:t>
+      </w:r>
+      <w:proofErr w:type="spellStart"/>
+      <w:r>
+        <w:rPr>
+          <w:lang w:val="en-GB"/>
+        </w:rPr>
+        <w:t>thingList</w:t>
+      </w:r>
+      <w:proofErr w:type="spellEnd"/>
+      <w:r>
+        <w:rPr>
+          <w:lang w:val="en-GB"/>
+        </w:rPr>
+        <w:t xml:space="preserve">] current user’s username and his thing list. </w:t>
       </w:r>
     </w:p>
     <w:sectPr>

</xml_diff>

<commit_message>
UI for metrics list and add metric tabs
</commit_message>
<xml_diff>
--- a/docs/documentation.docx
+++ b/docs/documentation.docx
@@ -3359,6 +3359,84 @@
               <w:t>access_level</w:t>
             </w:r>
             <w:proofErr w:type="spellEnd"/>
+          </w:p>
+        </w:tc>
+      </w:tr>
+      <w:tr>
+        <w:trPr>
+          <w:trHeight w:val="428"/>
+        </w:trPr>
+        <w:tc>
+          <w:tcPr>
+            <w:tcW w:w="2055" w:type="dxa"/>
+            <w:shd w:val="clear" w:color="auto" w:fill="auto"/>
+          </w:tcPr>
+          <w:p>
+            <w:pPr>
+              <w:shd w:val="clear" w:color="auto" w:fill="FFFFFF" w:themeFill="background1"/>
+              <w:jc w:val="center"/>
+              <w:rPr>
+                <w:b/>
+                <w:lang w:val="en-GB"/>
+              </w:rPr>
+            </w:pPr>
+            <w:proofErr w:type="spellStart"/>
+            <w:r>
+              <w:rPr>
+                <w:b/>
+                <w:lang w:val="en-GB"/>
+              </w:rPr>
+              <w:t>updateThing</w:t>
+            </w:r>
+            <w:proofErr w:type="spellEnd"/>
+            <w:r>
+              <w:rPr>
+                <w:b/>
+                <w:lang w:val="en-GB"/>
+              </w:rPr>
+              <w:t>()</w:t>
+            </w:r>
+          </w:p>
+        </w:tc>
+        <w:tc>
+          <w:tcPr>
+            <w:tcW w:w="4242" w:type="dxa"/>
+            <w:shd w:val="clear" w:color="auto" w:fill="auto"/>
+          </w:tcPr>
+          <w:p>
+            <w:pPr>
+              <w:shd w:val="clear" w:color="auto" w:fill="FFFFFF" w:themeFill="background1"/>
+              <w:jc w:val="center"/>
+              <w:rPr>
+                <w:lang w:val="en-GB"/>
+              </w:rPr>
+            </w:pPr>
+            <w:r>
+              <w:rPr>
+                <w:lang w:val="en-GB"/>
+              </w:rPr>
+              <w:t>$name</w:t>
+            </w:r>
+          </w:p>
+        </w:tc>
+        <w:tc>
+          <w:tcPr>
+            <w:tcW w:w="4242" w:type="dxa"/>
+          </w:tcPr>
+          <w:p>
+            <w:pPr>
+              <w:shd w:val="clear" w:color="auto" w:fill="FFFFFF" w:themeFill="background1"/>
+              <w:jc w:val="center"/>
+              <w:rPr>
+                <w:lang w:val="en-GB"/>
+              </w:rPr>
+            </w:pPr>
+            <w:r>
+              <w:rPr>
+                <w:lang w:val="en-GB"/>
+              </w:rPr>
+              <w:t>Return true if updated</w:t>
+            </w:r>
           </w:p>
         </w:tc>
       </w:tr>

</xml_diff>

<commit_message>
UI for Metrics list
</commit_message>
<xml_diff>
--- a/docs/documentation.docx
+++ b/docs/documentation.docx
@@ -2171,7 +2171,19 @@
               <w:rPr>
                 <w:lang w:val="en-GB"/>
               </w:rPr>
-              <w:t>If fetching operations from db have been performed successfully, it returns true. Other ways it returns false</w:t>
+              <w:t xml:space="preserve">If fetching operations from db have been performed successfully, it returns true. </w:t>
+            </w:r>
+            <w:r>
+              <w:rPr>
+                <w:lang w:val="en-GB"/>
+              </w:rPr>
+              <w:t xml:space="preserve">Otherwise  </w:t>
+            </w:r>
+            <w:r>
+              <w:rPr>
+                <w:lang w:val="en-GB"/>
+              </w:rPr>
+              <w:t>it returns false</w:t>
             </w:r>
             <w:r>
               <w:rPr>
@@ -2697,7 +2709,19 @@
               <w:rPr>
                 <w:lang w:val="en-GB"/>
               </w:rPr>
-              <w:t>If fetching operations from db have been performed successfully, it returns true. Other ways it returns false.</w:t>
+              <w:t xml:space="preserve">If fetching operations from db have been performed successfully, it returns true. </w:t>
+            </w:r>
+            <w:r>
+              <w:rPr>
+                <w:lang w:val="en-GB"/>
+              </w:rPr>
+              <w:t xml:space="preserve">Otherwise  </w:t>
+            </w:r>
+            <w:r>
+              <w:rPr>
+                <w:lang w:val="en-GB"/>
+              </w:rPr>
+              <w:t>it returns false.</w:t>
             </w:r>
           </w:p>
         </w:tc>
@@ -3082,30 +3106,10 @@
               <w:shd w:val="clear" w:color="auto" w:fill="FFFFFF" w:themeFill="background1"/>
               <w:jc w:val="center"/>
               <w:rPr>
-                <w:lang w:val="en-GB"/>
-              </w:rPr>
-            </w:pPr>
-            <w:r>
-              <w:rPr>
-                <w:lang w:val="en-GB"/>
-              </w:rPr>
-              <w:t xml:space="preserve">Initialize user with username, password, email, user type, family tag. </w:t>
-            </w:r>
-          </w:p>
-          <w:p>
-            <w:pPr>
-              <w:shd w:val="clear" w:color="auto" w:fill="FFFFFF" w:themeFill="background1"/>
-              <w:jc w:val="center"/>
-              <w:rPr>
-                <w:lang w:val="en-GB"/>
-              </w:rPr>
-            </w:pPr>
-            <w:r>
-              <w:rPr>
-                <w:lang w:val="en-GB"/>
-              </w:rPr>
-              <w:t>If user does not exist or an error occur during query operation, $this-&gt;user = false;</w:t>
-            </w:r>
+                <w:u w:val="single"/>
+                <w:lang w:val="en-GB"/>
+              </w:rPr>
+            </w:pPr>
           </w:p>
         </w:tc>
       </w:tr>
@@ -3174,7 +3178,19 @@
               <w:rPr>
                 <w:lang w:val="en-GB"/>
               </w:rPr>
-              <w:t>If fetching operations from db have been performed successfully, it returns true. Other ways it returns false.</w:t>
+              <w:t xml:space="preserve">If fetching operations from db have been performed successfully, it returns true. </w:t>
+            </w:r>
+            <w:r>
+              <w:rPr>
+                <w:lang w:val="en-GB"/>
+              </w:rPr>
+              <w:t xml:space="preserve">Otherwise  </w:t>
+            </w:r>
+            <w:r>
+              <w:rPr>
+                <w:lang w:val="en-GB"/>
+              </w:rPr>
+              <w:t>it returns false.</w:t>
             </w:r>
           </w:p>
         </w:tc>
@@ -3436,6 +3452,94 @@
                 <w:lang w:val="en-GB"/>
               </w:rPr>
               <w:t>Return true if updated</w:t>
+            </w:r>
+          </w:p>
+        </w:tc>
+      </w:tr>
+      <w:tr>
+        <w:trPr>
+          <w:trHeight w:val="428"/>
+        </w:trPr>
+        <w:tc>
+          <w:tcPr>
+            <w:tcW w:w="2055" w:type="dxa"/>
+            <w:shd w:val="clear" w:color="auto" w:fill="auto"/>
+          </w:tcPr>
+          <w:p>
+            <w:pPr>
+              <w:shd w:val="clear" w:color="auto" w:fill="FFFFFF" w:themeFill="background1"/>
+              <w:jc w:val="center"/>
+              <w:rPr>
+                <w:b/>
+                <w:lang w:val="en-GB"/>
+              </w:rPr>
+            </w:pPr>
+            <w:proofErr w:type="spellStart"/>
+            <w:r>
+              <w:rPr>
+                <w:b/>
+                <w:lang w:val="en-GB"/>
+              </w:rPr>
+              <w:t>getMetrics</w:t>
+            </w:r>
+            <w:proofErr w:type="spellEnd"/>
+            <w:r>
+              <w:rPr>
+                <w:b/>
+                <w:lang w:val="en-GB"/>
+              </w:rPr>
+              <w:t>()</w:t>
+            </w:r>
+          </w:p>
+        </w:tc>
+        <w:tc>
+          <w:tcPr>
+            <w:tcW w:w="4242" w:type="dxa"/>
+            <w:shd w:val="clear" w:color="auto" w:fill="auto"/>
+          </w:tcPr>
+          <w:p>
+            <w:pPr>
+              <w:shd w:val="clear" w:color="auto" w:fill="FFFFFF" w:themeFill="background1"/>
+              <w:jc w:val="center"/>
+              <w:rPr>
+                <w:lang w:val="en-GB"/>
+              </w:rPr>
+            </w:pPr>
+            <w:r>
+              <w:rPr>
+                <w:lang w:val="en-GB"/>
+              </w:rPr>
+              <w:t>Void</w:t>
+            </w:r>
+          </w:p>
+        </w:tc>
+        <w:tc>
+          <w:tcPr>
+            <w:tcW w:w="4242" w:type="dxa"/>
+          </w:tcPr>
+          <w:p>
+            <w:pPr>
+              <w:shd w:val="clear" w:color="auto" w:fill="FFFFFF" w:themeFill="background1"/>
+              <w:jc w:val="center"/>
+              <w:rPr>
+                <w:b/>
+                <w:color w:val="FF0000"/>
+                <w:lang w:val="en-GB"/>
+              </w:rPr>
+            </w:pPr>
+            <w:r>
+              <w:rPr>
+                <w:lang w:val="en-GB"/>
+              </w:rPr>
+              <w:t xml:space="preserve">Return array with all metrics </w:t>
+            </w:r>
+            <w:r>
+              <w:rPr>
+                <w:b/>
+                <w:color w:val="FF0000"/>
+                <w:lang w:val="en-GB"/>
+              </w:rPr>
+              <w:t>only data. Those are not Metric() instance.</w:t>
             </w:r>
           </w:p>
         </w:tc>
@@ -4528,6 +4632,574 @@
     </w:p>
     <w:p>
       <w:pPr>
+        <w:pStyle w:val="Titolo2"/>
+        <w:rPr>
+          <w:lang w:val="en-GB"/>
+        </w:rPr>
+      </w:pPr>
+      <w:r>
+        <w:rPr>
+          <w:lang w:val="en-GB"/>
+        </w:rPr>
+        <w:lastRenderedPageBreak/>
+        <w:t>Metric()</w:t>
+      </w:r>
+    </w:p>
+    <w:tbl>
+      <w:tblPr>
+        <w:tblStyle w:val="Grigliatabella"/>
+        <w:tblW w:w="10539" w:type="dxa"/>
+        <w:tblLook w:val="04A0"/>
+      </w:tblPr>
+      <w:tblGrid>
+        <w:gridCol w:w="2055"/>
+        <w:gridCol w:w="4242"/>
+        <w:gridCol w:w="4242"/>
+      </w:tblGrid>
+      <w:tr>
+        <w:trPr>
+          <w:trHeight w:val="428"/>
+        </w:trPr>
+        <w:tc>
+          <w:tcPr>
+            <w:tcW w:w="2055" w:type="dxa"/>
+            <w:shd w:val="clear" w:color="auto" w:fill="002060"/>
+          </w:tcPr>
+          <w:p>
+            <w:pPr>
+              <w:jc w:val="center"/>
+              <w:rPr>
+                <w:b/>
+                <w:color w:val="FFFFFF" w:themeColor="background1"/>
+                <w:lang w:val="en-GB"/>
+              </w:rPr>
+            </w:pPr>
+            <w:r>
+              <w:rPr>
+                <w:b/>
+                <w:color w:val="FFFFFF" w:themeColor="background1"/>
+                <w:lang w:val="en-GB"/>
+              </w:rPr>
+              <w:t>Method</w:t>
+            </w:r>
+          </w:p>
+        </w:tc>
+        <w:tc>
+          <w:tcPr>
+            <w:tcW w:w="4242" w:type="dxa"/>
+            <w:shd w:val="clear" w:color="auto" w:fill="002060"/>
+          </w:tcPr>
+          <w:p>
+            <w:pPr>
+              <w:jc w:val="center"/>
+              <w:rPr>
+                <w:b/>
+                <w:color w:val="FFFFFF" w:themeColor="background1"/>
+                <w:lang w:val="en-GB"/>
+              </w:rPr>
+            </w:pPr>
+            <w:r>
+              <w:rPr>
+                <w:b/>
+                <w:color w:val="FFFFFF" w:themeColor="background1"/>
+                <w:lang w:val="en-GB"/>
+              </w:rPr>
+              <w:t>Parameters</w:t>
+            </w:r>
+          </w:p>
+        </w:tc>
+        <w:tc>
+          <w:tcPr>
+            <w:tcW w:w="4242" w:type="dxa"/>
+            <w:shd w:val="clear" w:color="auto" w:fill="002060"/>
+          </w:tcPr>
+          <w:p>
+            <w:pPr>
+              <w:jc w:val="center"/>
+              <w:rPr>
+                <w:b/>
+                <w:color w:val="FFFFFF" w:themeColor="background1"/>
+                <w:lang w:val="en-GB"/>
+              </w:rPr>
+            </w:pPr>
+            <w:r>
+              <w:rPr>
+                <w:b/>
+                <w:color w:val="FFFFFF" w:themeColor="background1"/>
+                <w:lang w:val="en-GB"/>
+              </w:rPr>
+              <w:t>Description</w:t>
+            </w:r>
+          </w:p>
+        </w:tc>
+      </w:tr>
+      <w:tr>
+        <w:trPr>
+          <w:trHeight w:val="428"/>
+        </w:trPr>
+        <w:tc>
+          <w:tcPr>
+            <w:tcW w:w="2055" w:type="dxa"/>
+            <w:shd w:val="clear" w:color="auto" w:fill="auto"/>
+          </w:tcPr>
+          <w:p>
+            <w:pPr>
+              <w:shd w:val="clear" w:color="auto" w:fill="FFFFFF" w:themeFill="background1"/>
+              <w:jc w:val="center"/>
+              <w:rPr>
+                <w:b/>
+                <w:lang w:val="en-GB"/>
+              </w:rPr>
+            </w:pPr>
+            <w:r>
+              <w:rPr>
+                <w:b/>
+                <w:lang w:val="en-GB"/>
+              </w:rPr>
+              <w:t>__constructor()</w:t>
+            </w:r>
+          </w:p>
+        </w:tc>
+        <w:tc>
+          <w:tcPr>
+            <w:tcW w:w="4242" w:type="dxa"/>
+            <w:shd w:val="clear" w:color="auto" w:fill="auto"/>
+          </w:tcPr>
+          <w:p>
+            <w:pPr>
+              <w:shd w:val="clear" w:color="auto" w:fill="FFFFFF" w:themeFill="background1"/>
+              <w:jc w:val="center"/>
+              <w:rPr>
+                <w:lang w:val="en-GB"/>
+              </w:rPr>
+            </w:pPr>
+            <w:r>
+              <w:rPr>
+                <w:lang w:val="en-GB"/>
+              </w:rPr>
+              <w:t>$id</w:t>
+            </w:r>
+          </w:p>
+        </w:tc>
+        <w:tc>
+          <w:tcPr>
+            <w:tcW w:w="4242" w:type="dxa"/>
+          </w:tcPr>
+          <w:p>
+            <w:pPr>
+              <w:shd w:val="clear" w:color="auto" w:fill="FFFFFF" w:themeFill="background1"/>
+              <w:jc w:val="center"/>
+              <w:rPr>
+                <w:lang w:val="en-GB"/>
+              </w:rPr>
+            </w:pPr>
+            <w:r>
+              <w:rPr>
+                <w:lang w:val="en-GB"/>
+              </w:rPr>
+              <w:t>Init metric object</w:t>
+            </w:r>
+          </w:p>
+        </w:tc>
+      </w:tr>
+      <w:tr>
+        <w:trPr>
+          <w:trHeight w:val="428"/>
+        </w:trPr>
+        <w:tc>
+          <w:tcPr>
+            <w:tcW w:w="2055" w:type="dxa"/>
+            <w:shd w:val="clear" w:color="auto" w:fill="auto"/>
+          </w:tcPr>
+          <w:p>
+            <w:pPr>
+              <w:shd w:val="clear" w:color="auto" w:fill="FFFFFF" w:themeFill="background1"/>
+              <w:jc w:val="center"/>
+              <w:rPr>
+                <w:b/>
+                <w:lang w:val="en-GB"/>
+              </w:rPr>
+            </w:pPr>
+            <w:r>
+              <w:rPr>
+                <w:b/>
+                <w:lang w:val="en-GB"/>
+              </w:rPr>
+              <w:t>exists ()</w:t>
+            </w:r>
+          </w:p>
+        </w:tc>
+        <w:tc>
+          <w:tcPr>
+            <w:tcW w:w="4242" w:type="dxa"/>
+            <w:shd w:val="clear" w:color="auto" w:fill="auto"/>
+          </w:tcPr>
+          <w:p>
+            <w:pPr>
+              <w:shd w:val="clear" w:color="auto" w:fill="FFFFFF" w:themeFill="background1"/>
+              <w:jc w:val="center"/>
+              <w:rPr>
+                <w:lang w:val="en-GB"/>
+              </w:rPr>
+            </w:pPr>
+            <w:r>
+              <w:rPr>
+                <w:lang w:val="en-GB"/>
+              </w:rPr>
+              <w:t>void</w:t>
+            </w:r>
+          </w:p>
+        </w:tc>
+        <w:tc>
+          <w:tcPr>
+            <w:tcW w:w="4242" w:type="dxa"/>
+          </w:tcPr>
+          <w:p>
+            <w:pPr>
+              <w:shd w:val="clear" w:color="auto" w:fill="FFFFFF" w:themeFill="background1"/>
+              <w:jc w:val="center"/>
+              <w:rPr>
+                <w:u w:val="single"/>
+                <w:lang w:val="en-GB"/>
+              </w:rPr>
+            </w:pPr>
+            <w:r>
+              <w:rPr>
+                <w:lang w:val="en-GB"/>
+              </w:rPr>
+              <w:t>If fetching operations from db have been performed successfully, it returns true. Otherwise  it returns false.</w:t>
+            </w:r>
+          </w:p>
+        </w:tc>
+      </w:tr>
+      <w:tr>
+        <w:trPr>
+          <w:trHeight w:val="428"/>
+        </w:trPr>
+        <w:tc>
+          <w:tcPr>
+            <w:tcW w:w="2055" w:type="dxa"/>
+            <w:shd w:val="clear" w:color="auto" w:fill="auto"/>
+          </w:tcPr>
+          <w:p>
+            <w:pPr>
+              <w:shd w:val="clear" w:color="auto" w:fill="FFFFFF" w:themeFill="background1"/>
+              <w:jc w:val="center"/>
+              <w:rPr>
+                <w:b/>
+                <w:lang w:val="en-GB"/>
+              </w:rPr>
+            </w:pPr>
+            <w:r>
+              <w:rPr>
+                <w:b/>
+                <w:lang w:val="en-GB"/>
+              </w:rPr>
+              <w:t>Getters</w:t>
+            </w:r>
+            <w:r>
+              <w:rPr>
+                <w:b/>
+                <w:lang w:val="en-GB"/>
+              </w:rPr>
+              <w:t>()</w:t>
+            </w:r>
+          </w:p>
+        </w:tc>
+        <w:tc>
+          <w:tcPr>
+            <w:tcW w:w="4242" w:type="dxa"/>
+            <w:shd w:val="clear" w:color="auto" w:fill="auto"/>
+          </w:tcPr>
+          <w:p>
+            <w:pPr>
+              <w:shd w:val="clear" w:color="auto" w:fill="FFFFFF" w:themeFill="background1"/>
+              <w:jc w:val="center"/>
+              <w:rPr>
+                <w:lang w:val="en-GB"/>
+              </w:rPr>
+            </w:pPr>
+            <w:r>
+              <w:rPr>
+                <w:lang w:val="en-GB"/>
+              </w:rPr>
+              <w:t>void</w:t>
+            </w:r>
+          </w:p>
+        </w:tc>
+        <w:tc>
+          <w:tcPr>
+            <w:tcW w:w="4242" w:type="dxa"/>
+          </w:tcPr>
+          <w:p>
+            <w:pPr>
+              <w:shd w:val="clear" w:color="auto" w:fill="FFFFFF" w:themeFill="background1"/>
+              <w:rPr>
+                <w:lang w:val="en-GB"/>
+              </w:rPr>
+            </w:pPr>
+            <w:proofErr w:type="spellStart"/>
+            <w:r>
+              <w:rPr>
+                <w:lang w:val="en-GB"/>
+              </w:rPr>
+              <w:t>getId</w:t>
+            </w:r>
+            <w:proofErr w:type="spellEnd"/>
+            <w:r>
+              <w:rPr>
+                <w:lang w:val="en-GB"/>
+              </w:rPr>
+              <w:t xml:space="preserve">, </w:t>
+            </w:r>
+            <w:proofErr w:type="spellStart"/>
+            <w:r>
+              <w:rPr>
+                <w:lang w:val="en-GB"/>
+              </w:rPr>
+              <w:t>getName</w:t>
+            </w:r>
+            <w:proofErr w:type="spellEnd"/>
+            <w:r>
+              <w:rPr>
+                <w:lang w:val="en-GB"/>
+              </w:rPr>
+              <w:t xml:space="preserve">, </w:t>
+            </w:r>
+            <w:proofErr w:type="spellStart"/>
+            <w:r>
+              <w:rPr>
+                <w:lang w:val="en-GB"/>
+              </w:rPr>
+              <w:t>getThingTag</w:t>
+            </w:r>
+            <w:proofErr w:type="spellEnd"/>
+            <w:r>
+              <w:rPr>
+                <w:lang w:val="en-GB"/>
+              </w:rPr>
+              <w:t xml:space="preserve">, </w:t>
+            </w:r>
+            <w:proofErr w:type="spellStart"/>
+            <w:r>
+              <w:rPr>
+                <w:lang w:val="en-GB"/>
+              </w:rPr>
+              <w:t>getUnit</w:t>
+            </w:r>
+            <w:proofErr w:type="spellEnd"/>
+            <w:r>
+              <w:rPr>
+                <w:lang w:val="en-GB"/>
+              </w:rPr>
+              <w:t>.</w:t>
+            </w:r>
+          </w:p>
+          <w:p>
+            <w:pPr>
+              <w:shd w:val="clear" w:color="auto" w:fill="FFFFFF" w:themeFill="background1"/>
+              <w:rPr>
+                <w:lang w:val="en-GB"/>
+              </w:rPr>
+            </w:pPr>
+            <w:r>
+              <w:rPr>
+                <w:lang w:val="en-GB"/>
+              </w:rPr>
+              <w:t>Return false if metric does not exist.</w:t>
+            </w:r>
+          </w:p>
+        </w:tc>
+      </w:tr>
+      <w:tr>
+        <w:trPr>
+          <w:trHeight w:val="428"/>
+        </w:trPr>
+        <w:tc>
+          <w:tcPr>
+            <w:tcW w:w="2055" w:type="dxa"/>
+            <w:shd w:val="clear" w:color="auto" w:fill="auto"/>
+          </w:tcPr>
+          <w:p>
+            <w:pPr>
+              <w:shd w:val="clear" w:color="auto" w:fill="FFFFFF" w:themeFill="background1"/>
+              <w:jc w:val="center"/>
+              <w:rPr>
+                <w:b/>
+                <w:lang w:val="en-GB"/>
+              </w:rPr>
+            </w:pPr>
+            <w:proofErr w:type="spellStart"/>
+            <w:r>
+              <w:rPr>
+                <w:b/>
+                <w:lang w:val="en-GB"/>
+              </w:rPr>
+              <w:t>updateMetrics</w:t>
+            </w:r>
+            <w:proofErr w:type="spellEnd"/>
+            <w:r>
+              <w:rPr>
+                <w:b/>
+                <w:lang w:val="en-GB"/>
+              </w:rPr>
+              <w:t>()</w:t>
+            </w:r>
+          </w:p>
+        </w:tc>
+        <w:tc>
+          <w:tcPr>
+            <w:tcW w:w="4242" w:type="dxa"/>
+            <w:shd w:val="clear" w:color="auto" w:fill="auto"/>
+          </w:tcPr>
+          <w:p>
+            <w:pPr>
+              <w:shd w:val="clear" w:color="auto" w:fill="FFFFFF" w:themeFill="background1"/>
+              <w:jc w:val="center"/>
+              <w:rPr>
+                <w:lang w:val="en-GB"/>
+              </w:rPr>
+            </w:pPr>
+            <w:r>
+              <w:rPr>
+                <w:lang w:val="en-GB"/>
+              </w:rPr>
+              <w:t>$name, $unit</w:t>
+            </w:r>
+          </w:p>
+        </w:tc>
+        <w:tc>
+          <w:tcPr>
+            <w:tcW w:w="4242" w:type="dxa"/>
+          </w:tcPr>
+          <w:p>
+            <w:pPr>
+              <w:shd w:val="clear" w:color="auto" w:fill="FFFFFF" w:themeFill="background1"/>
+              <w:jc w:val="center"/>
+              <w:rPr>
+                <w:lang w:val="en-GB"/>
+              </w:rPr>
+            </w:pPr>
+            <w:r>
+              <w:rPr>
+                <w:lang w:val="en-GB"/>
+              </w:rPr>
+              <w:t>Update metric. Return false if metric does not exist or if an error occurs.</w:t>
+            </w:r>
+          </w:p>
+        </w:tc>
+      </w:tr>
+      <w:tr>
+        <w:trPr>
+          <w:trHeight w:val="428"/>
+        </w:trPr>
+        <w:tc>
+          <w:tcPr>
+            <w:tcW w:w="2055" w:type="dxa"/>
+            <w:shd w:val="clear" w:color="auto" w:fill="auto"/>
+          </w:tcPr>
+          <w:p>
+            <w:pPr>
+              <w:shd w:val="clear" w:color="auto" w:fill="FFFFFF" w:themeFill="background1"/>
+              <w:jc w:val="center"/>
+              <w:rPr>
+                <w:b/>
+                <w:lang w:val="en-GB"/>
+              </w:rPr>
+            </w:pPr>
+            <w:proofErr w:type="spellStart"/>
+            <w:r>
+              <w:rPr>
+                <w:b/>
+                <w:lang w:val="en-GB"/>
+              </w:rPr>
+              <w:t>createMetric</w:t>
+            </w:r>
+            <w:proofErr w:type="spellEnd"/>
+            <w:r>
+              <w:rPr>
+                <w:b/>
+                <w:lang w:val="en-GB"/>
+              </w:rPr>
+              <w:t>()</w:t>
+            </w:r>
+          </w:p>
+        </w:tc>
+        <w:tc>
+          <w:tcPr>
+            <w:tcW w:w="4242" w:type="dxa"/>
+            <w:shd w:val="clear" w:color="auto" w:fill="auto"/>
+          </w:tcPr>
+          <w:p>
+            <w:pPr>
+              <w:shd w:val="clear" w:color="auto" w:fill="FFFFFF" w:themeFill="background1"/>
+              <w:jc w:val="center"/>
+              <w:rPr>
+                <w:lang w:val="en-GB"/>
+              </w:rPr>
+            </w:pPr>
+            <w:r>
+              <w:rPr>
+                <w:lang w:val="en-GB"/>
+              </w:rPr>
+              <w:t>$</w:t>
+            </w:r>
+            <w:proofErr w:type="spellStart"/>
+            <w:r>
+              <w:rPr>
+                <w:lang w:val="en-GB"/>
+              </w:rPr>
+              <w:t>thing_tag</w:t>
+            </w:r>
+            <w:proofErr w:type="spellEnd"/>
+            <w:r>
+              <w:rPr>
+                <w:lang w:val="en-GB"/>
+              </w:rPr>
+              <w:t>, $name, $unit</w:t>
+            </w:r>
+          </w:p>
+        </w:tc>
+        <w:tc>
+          <w:tcPr>
+            <w:tcW w:w="4242" w:type="dxa"/>
+          </w:tcPr>
+          <w:p>
+            <w:pPr>
+              <w:shd w:val="clear" w:color="auto" w:fill="FFFFFF" w:themeFill="background1"/>
+              <w:jc w:val="center"/>
+              <w:rPr>
+                <w:u w:val="single"/>
+                <w:lang w:val="en-GB"/>
+              </w:rPr>
+            </w:pPr>
+            <w:r>
+              <w:rPr>
+                <w:lang w:val="en-GB"/>
+              </w:rPr>
+              <w:t>Create metric. Bind a thing to the metric using $</w:t>
+            </w:r>
+            <w:proofErr w:type="spellStart"/>
+            <w:r>
+              <w:rPr>
+                <w:lang w:val="en-GB"/>
+              </w:rPr>
+              <w:t>thing_tag</w:t>
+            </w:r>
+            <w:proofErr w:type="spellEnd"/>
+          </w:p>
+        </w:tc>
+      </w:tr>
+    </w:tbl>
+    <w:p>
+      <w:pPr>
+        <w:rPr>
+          <w:lang w:val="en-GB"/>
+        </w:rPr>
+      </w:pPr>
+    </w:p>
+    <w:p>
+      <w:pPr>
         <w:pStyle w:val="Titolo1"/>
         <w:rPr>
           <w:lang w:val="en-GB"/>
@@ -4538,7 +5210,6 @@
         <w:rPr>
           <w:lang w:val="en-GB"/>
         </w:rPr>
-        <w:lastRenderedPageBreak/>
         <w:t>Api</w:t>
       </w:r>
       <w:proofErr w:type="spellEnd"/>
@@ -4975,6 +5646,7 @@
           <w:b/>
           <w:lang w:val="en-GB"/>
         </w:rPr>
+        <w:lastRenderedPageBreak/>
         <w:t xml:space="preserve">Data: </w:t>
       </w:r>
       <w:r>
@@ -5110,7 +5782,6 @@
         <w:rPr>
           <w:lang w:val="en-GB"/>
         </w:rPr>
-        <w:lastRenderedPageBreak/>
         <w:t>GetUserThingList</w:t>
       </w:r>
       <w:proofErr w:type="spellEnd"/>

</xml_diff>